<commit_message>
Working on JS Compiler (output statement)
</commit_message>
<xml_diff>
--- a/docs/Analysis.docx
+++ b/docs/Analysis.docx
@@ -3,6 +3,7 @@
 <w:document xmlns:wpc="http://schemas.microsoft.com/office/word/2010/wordprocessingCanvas" xmlns:mc="http://schemas.openxmlformats.org/markup-compatibility/2006" xmlns:o="urn:schemas-microsoft-com:office:office" xmlns:r="http://schemas.openxmlformats.org/officeDocument/2006/relationships" xmlns:m="http://schemas.openxmlformats.org/officeDocument/2006/math" xmlns:v="urn:schemas-microsoft-com:vml" xmlns:wp14="http://schemas.microsoft.com/office/word/2010/wordprocessingDrawing" xmlns:wp="http://schemas.openxmlformats.org/drawingml/2006/wordprocessingDrawing" xmlns:w="http://schemas.openxmlformats.org/wordprocessingml/2006/main" xmlns:w14="http://schemas.microsoft.com/office/word/2010/wordml" xmlns:w10="urn:schemas-microsoft-com:office:word" xmlns:w15="http://schemas.microsoft.com/office/word/2012/wordml" xmlns:wpg="http://schemas.microsoft.com/office/word/2010/wordprocessingGroup" xmlns:wpi="http://schemas.microsoft.com/office/word/2010/wordprocessingInk" xmlns:wne="http://schemas.microsoft.com/office/word/2006/wordml" xmlns:wps="http://schemas.microsoft.com/office/word/2010/wordprocessingShape" xmlns:wpsCustomData="http://www.wps.cn/officeDocument/2013/wpsCustomData" mc:Ignorable="w14 w15 wp14">
   <w:body>
     <w:p>
+      <w:pPr/>
       <w:r>
         <w:t>Types of Nodes:</w:t>
       </w:r>
@@ -13,6 +14,9 @@
           <w:ilvl w:val="0"/>
           <w:numId w:val="1"/>
         </w:numPr>
+        <w:tabs>
+          <w:tab w:val="left" w:pos="425"/>
+        </w:tabs>
         <w:ind w:left="425" w:leftChars="0" w:hanging="425" w:firstLineChars="0"/>
       </w:pPr>
       <w:r>
@@ -25,6 +29,9 @@
           <w:ilvl w:val="0"/>
           <w:numId w:val="1"/>
         </w:numPr>
+        <w:tabs>
+          <w:tab w:val="left" w:pos="425"/>
+        </w:tabs>
         <w:ind w:left="425" w:leftChars="0" w:hanging="425" w:firstLineChars="0"/>
       </w:pPr>
       <w:r>
@@ -37,6 +44,9 @@
           <w:ilvl w:val="0"/>
           <w:numId w:val="1"/>
         </w:numPr>
+        <w:tabs>
+          <w:tab w:val="left" w:pos="425"/>
+        </w:tabs>
         <w:ind w:left="425" w:leftChars="0" w:hanging="425" w:firstLineChars="0"/>
       </w:pPr>
       <w:r>
@@ -49,6 +59,9 @@
           <w:ilvl w:val="0"/>
           <w:numId w:val="1"/>
         </w:numPr>
+        <w:tabs>
+          <w:tab w:val="left" w:pos="425"/>
+        </w:tabs>
         <w:ind w:left="425" w:leftChars="0" w:hanging="425" w:firstLineChars="0"/>
       </w:pPr>
       <w:r>
@@ -61,6 +74,9 @@
           <w:ilvl w:val="0"/>
           <w:numId w:val="1"/>
         </w:numPr>
+        <w:tabs>
+          <w:tab w:val="left" w:pos="425"/>
+        </w:tabs>
         <w:ind w:left="425" w:leftChars="0" w:hanging="425" w:firstLineChars="0"/>
       </w:pPr>
       <w:r>
@@ -73,6 +89,9 @@
           <w:ilvl w:val="0"/>
           <w:numId w:val="1"/>
         </w:numPr>
+        <w:tabs>
+          <w:tab w:val="left" w:pos="425"/>
+        </w:tabs>
         <w:ind w:left="425" w:leftChars="0" w:hanging="425" w:firstLineChars="0"/>
       </w:pPr>
       <w:r>
@@ -83,17 +102,25 @@
       <w:pPr>
         <w:widowControl w:val="0"/>
         <w:numPr>
+          <w:ilvl w:val="0"/>
           <w:numId w:val="0"/>
         </w:numPr>
-        <w:jc w:val="both"/>
-      </w:pPr>
-    </w:p>
-    <w:p>
-      <w:pPr>
-        <w:widowControl w:val="0"/>
-        <w:numPr>
+        <w:tabs>
+          <w:tab w:val="clear" w:pos="425"/>
+        </w:tabs>
+        <w:jc w:val="both"/>
+      </w:pPr>
+    </w:p>
+    <w:p>
+      <w:pPr>
+        <w:widowControl w:val="0"/>
+        <w:numPr>
+          <w:ilvl w:val="0"/>
           <w:numId w:val="0"/>
         </w:numPr>
+        <w:tabs>
+          <w:tab w:val="clear" w:pos="425"/>
+        </w:tabs>
         <w:jc w:val="both"/>
       </w:pPr>
       <w:r>
@@ -107,6 +134,9 @@
           <w:ilvl w:val="0"/>
           <w:numId w:val="2"/>
         </w:numPr>
+        <w:tabs>
+          <w:tab w:val="left" w:pos="425"/>
+        </w:tabs>
         <w:ind w:left="425" w:leftChars="0" w:hanging="425" w:firstLineChars="0"/>
         <w:jc w:val="both"/>
       </w:pPr>
@@ -121,6 +151,9 @@
           <w:ilvl w:val="1"/>
           <w:numId w:val="2"/>
         </w:numPr>
+        <w:tabs>
+          <w:tab w:val="left" w:pos="840"/>
+        </w:tabs>
         <w:ind w:left="840" w:leftChars="0" w:hanging="420" w:firstLineChars="0"/>
         <w:jc w:val="both"/>
       </w:pPr>
@@ -135,6 +168,9 @@
           <w:ilvl w:val="1"/>
           <w:numId w:val="2"/>
         </w:numPr>
+        <w:tabs>
+          <w:tab w:val="left" w:pos="840"/>
+        </w:tabs>
         <w:ind w:left="840" w:leftChars="0" w:hanging="420" w:firstLineChars="0"/>
         <w:jc w:val="both"/>
       </w:pPr>
@@ -149,6 +185,9 @@
           <w:ilvl w:val="1"/>
           <w:numId w:val="2"/>
         </w:numPr>
+        <w:tabs>
+          <w:tab w:val="left" w:pos="840"/>
+        </w:tabs>
         <w:ind w:left="840" w:leftChars="0" w:hanging="420" w:firstLineChars="0"/>
         <w:jc w:val="both"/>
       </w:pPr>
@@ -163,6 +202,9 @@
           <w:ilvl w:val="1"/>
           <w:numId w:val="2"/>
         </w:numPr>
+        <w:tabs>
+          <w:tab w:val="left" w:pos="840"/>
+        </w:tabs>
         <w:ind w:left="840" w:leftChars="0" w:hanging="420" w:firstLineChars="0"/>
         <w:jc w:val="both"/>
       </w:pPr>
@@ -177,11 +219,42 @@
           <w:ilvl w:val="1"/>
           <w:numId w:val="2"/>
         </w:numPr>
+        <w:tabs>
+          <w:tab w:val="left" w:pos="840"/>
+        </w:tabs>
         <w:ind w:left="840" w:leftChars="0" w:hanging="420" w:firstLineChars="0"/>
         <w:jc w:val="both"/>
       </w:pPr>
       <w:r>
-        <w:t>Variables may be set to another statement (such as c = a + b)</w:t>
+        <w:t xml:space="preserve">Variables may be set to </w:t>
+      </w:r>
+      <w:r>
+        <w:t>an expression</w:t>
+      </w:r>
+      <w:r>
+        <w:t xml:space="preserve">(such as </w:t>
+      </w:r>
+      <w:bookmarkStart w:id="0" w:name="_GoBack"/>
+      <w:r>
+        <w:rPr>
+          <w:b/>
+          <w:bCs/>
+        </w:rPr>
+        <w:t>c = a + b</w:t>
+      </w:r>
+      <w:bookmarkEnd w:id="0"/>
+      <w:r>
+        <w:t xml:space="preserve"> or </w:t>
+      </w:r>
+      <w:r>
+        <w:rPr>
+          <w:b/>
+          <w:bCs/>
+        </w:rPr>
+        <w:t>p = a + b + c + d</w:t>
+      </w:r>
+      <w:r>
+        <w:t>)</w:t>
       </w:r>
     </w:p>
     <w:p>
@@ -191,6 +264,9 @@
           <w:ilvl w:val="0"/>
           <w:numId w:val="2"/>
         </w:numPr>
+        <w:tabs>
+          <w:tab w:val="left" w:pos="425"/>
+        </w:tabs>
         <w:ind w:left="425" w:leftChars="0" w:hanging="425" w:firstLineChars="0"/>
         <w:jc w:val="both"/>
       </w:pPr>
@@ -205,6 +281,9 @@
           <w:ilvl w:val="1"/>
           <w:numId w:val="2"/>
         </w:numPr>
+        <w:tabs>
+          <w:tab w:val="left" w:pos="840"/>
+        </w:tabs>
         <w:ind w:left="840" w:leftChars="0" w:hanging="420" w:firstLineChars="0"/>
         <w:jc w:val="both"/>
       </w:pPr>
@@ -219,6 +298,9 @@
           <w:ilvl w:val="1"/>
           <w:numId w:val="2"/>
         </w:numPr>
+        <w:tabs>
+          <w:tab w:val="left" w:pos="840"/>
+        </w:tabs>
         <w:ind w:left="840" w:leftChars="0" w:hanging="420" w:firstLineChars="0"/>
         <w:jc w:val="both"/>
       </w:pPr>
@@ -230,8 +312,12 @@
       <w:pPr>
         <w:widowControl w:val="0"/>
         <w:numPr>
+          <w:ilvl w:val="0"/>
           <w:numId w:val="0"/>
         </w:numPr>
+        <w:tabs>
+          <w:tab w:val="clear" w:pos="425"/>
+        </w:tabs>
         <w:ind w:leftChars="0"/>
         <w:jc w:val="both"/>
       </w:pPr>
@@ -240,8 +326,12 @@
       <w:pPr>
         <w:widowControl w:val="0"/>
         <w:numPr>
+          <w:ilvl w:val="0"/>
           <w:numId w:val="0"/>
         </w:numPr>
+        <w:tabs>
+          <w:tab w:val="clear" w:pos="425"/>
+        </w:tabs>
         <w:jc w:val="both"/>
       </w:pPr>
       <w:r>
@@ -255,6 +345,9 @@
           <w:ilvl w:val="0"/>
           <w:numId w:val="3"/>
         </w:numPr>
+        <w:tabs>
+          <w:tab w:val="left" w:pos="425"/>
+        </w:tabs>
         <w:ind w:left="425" w:leftChars="0" w:hanging="425" w:firstLineChars="0"/>
         <w:jc w:val="both"/>
       </w:pPr>
@@ -271,7 +364,6 @@
         </w:numPr>
         <w:tabs>
           <w:tab w:val="left" w:pos="425"/>
-          <w:tab w:val="clear" w:pos="840"/>
         </w:tabs>
         <w:ind w:left="840" w:leftChars="0" w:hanging="420" w:firstLineChars="0"/>
         <w:jc w:val="both"/>
@@ -289,7 +381,6 @@
         </w:numPr>
         <w:tabs>
           <w:tab w:val="left" w:pos="425"/>
-          <w:tab w:val="clear" w:pos="840"/>
         </w:tabs>
         <w:ind w:left="840" w:leftChars="0" w:hanging="420" w:firstLineChars="0"/>
         <w:jc w:val="both"/>
@@ -305,6 +396,9 @@
           <w:ilvl w:val="0"/>
           <w:numId w:val="3"/>
         </w:numPr>
+        <w:tabs>
+          <w:tab w:val="left" w:pos="425"/>
+        </w:tabs>
         <w:ind w:left="425" w:leftChars="0" w:hanging="425" w:firstLineChars="0"/>
         <w:jc w:val="both"/>
       </w:pPr>
@@ -321,7 +415,6 @@
         </w:numPr>
         <w:tabs>
           <w:tab w:val="left" w:pos="425"/>
-          <w:tab w:val="clear" w:pos="840"/>
         </w:tabs>
         <w:ind w:left="840" w:leftChars="0" w:hanging="420" w:firstLineChars="0"/>
         <w:jc w:val="both"/>
@@ -329,8 +422,6 @@
       <w:r>
         <w:t>Output, Print, Show, Display &gt; single variable (or String, with double quote)</w:t>
       </w:r>
-      <w:bookmarkStart w:id="0" w:name="_GoBack"/>
-      <w:bookmarkEnd w:id="0"/>
     </w:p>
     <w:p>
       <w:pPr>
@@ -341,7 +432,6 @@
         </w:numPr>
         <w:tabs>
           <w:tab w:val="left" w:pos="425"/>
-          <w:tab w:val="clear" w:pos="840"/>
         </w:tabs>
         <w:ind w:left="840" w:leftChars="0" w:hanging="420" w:firstLineChars="0"/>
         <w:jc w:val="both"/>
@@ -354,8 +444,12 @@
       <w:pPr>
         <w:widowControl w:val="0"/>
         <w:numPr>
+          <w:ilvl w:val="0"/>
           <w:numId w:val="0"/>
         </w:numPr>
+        <w:tabs>
+          <w:tab w:val="clear" w:pos="425"/>
+        </w:tabs>
         <w:ind w:leftChars="0"/>
         <w:jc w:val="both"/>
       </w:pPr>
@@ -367,6 +461,9 @@
           <w:ilvl w:val="0"/>
           <w:numId w:val="0"/>
         </w:numPr>
+        <w:tabs>
+          <w:tab w:val="clear" w:pos="425"/>
+        </w:tabs>
         <w:jc w:val="both"/>
       </w:pPr>
       <w:r>
@@ -380,6 +477,9 @@
           <w:ilvl w:val="0"/>
           <w:numId w:val="4"/>
         </w:numPr>
+        <w:tabs>
+          <w:tab w:val="left" w:pos="425"/>
+        </w:tabs>
         <w:ind w:left="425" w:leftChars="0" w:hanging="425" w:firstLineChars="0"/>
         <w:jc w:val="both"/>
       </w:pPr>
@@ -396,7 +496,6 @@
         </w:numPr>
         <w:tabs>
           <w:tab w:val="left" w:pos="425"/>
-          <w:tab w:val="clear" w:pos="840"/>
         </w:tabs>
         <w:ind w:left="840" w:leftChars="0" w:hanging="420" w:firstLineChars="0"/>
         <w:jc w:val="both"/>
@@ -412,6 +511,9 @@
           <w:ilvl w:val="0"/>
           <w:numId w:val="4"/>
         </w:numPr>
+        <w:tabs>
+          <w:tab w:val="left" w:pos="425"/>
+        </w:tabs>
         <w:ind w:left="425" w:leftChars="0" w:hanging="425" w:firstLineChars="0"/>
         <w:jc w:val="both"/>
       </w:pPr>
@@ -428,7 +530,6 @@
         </w:numPr>
         <w:tabs>
           <w:tab w:val="left" w:pos="425"/>
-          <w:tab w:val="clear" w:pos="840"/>
         </w:tabs>
         <w:ind w:left="840" w:leftChars="0" w:hanging="420" w:firstLineChars="0"/>
         <w:jc w:val="both"/>
@@ -449,11 +550,151 @@
 
 <file path=word/numbering.xml><?xml version="1.0" encoding="utf-8"?>
 <w:numbering xmlns:wpc="http://schemas.microsoft.com/office/word/2010/wordprocessingCanvas" xmlns:mc="http://schemas.openxmlformats.org/markup-compatibility/2006" xmlns:o="urn:schemas-microsoft-com:office:office" xmlns:r="http://schemas.openxmlformats.org/officeDocument/2006/relationships" xmlns:m="http://schemas.openxmlformats.org/officeDocument/2006/math" xmlns:v="urn:schemas-microsoft-com:vml" xmlns:wp14="http://schemas.microsoft.com/office/word/2010/wordprocessingDrawing" xmlns:wp="http://schemas.openxmlformats.org/drawingml/2006/wordprocessingDrawing" xmlns:w10="urn:schemas-microsoft-com:office:word" xmlns:w="http://schemas.openxmlformats.org/wordprocessingml/2006/main" xmlns:w14="http://schemas.microsoft.com/office/word/2010/wordml" xmlns:wpg="http://schemas.microsoft.com/office/word/2010/wordprocessingGroup" xmlns:wpi="http://schemas.microsoft.com/office/word/2010/wordprocessingInk" xmlns:wne="http://schemas.microsoft.com/office/word/2006/wordml" xmlns:wps="http://schemas.microsoft.com/office/word/2010/wordprocessingShape" mc:Ignorable="w14 wp14">
-  <w:abstractNum w:abstractNumId="0">
+  <w:abstractNum w:abstractNumId="4275526798">
+    <w:nsid w:val="FED75C8E"/>
+    <w:multiLevelType w:val="multilevel"/>
+    <w:tmpl w:val="FED75C8E"/>
+    <w:lvl w:ilvl="0" w:tentative="1">
+      <w:start w:val="1"/>
+      <w:numFmt w:val="decimal"/>
+      <w:lvlText w:val="%1."/>
+      <w:lvlJc w:val="left"/>
+      <w:pPr>
+        <w:tabs>
+          <w:tab w:val="left" w:pos="425"/>
+        </w:tabs>
+        <w:ind w:left="425" w:leftChars="0" w:hanging="425" w:firstLineChars="0"/>
+      </w:pPr>
+      <w:rPr>
+        <w:rFonts w:hint="default"/>
+      </w:rPr>
+    </w:lvl>
+    <w:lvl w:ilvl="1" w:tentative="1">
+      <w:start w:val="1"/>
+      <w:numFmt w:val="lowerLetter"/>
+      <w:lvlText w:val="%2)"/>
+      <w:lvlJc w:val="left"/>
+      <w:pPr>
+        <w:tabs>
+          <w:tab w:val="left" w:pos="840"/>
+        </w:tabs>
+        <w:ind w:left="840" w:leftChars="0" w:hanging="420" w:firstLineChars="0"/>
+      </w:pPr>
+      <w:rPr>
+        <w:rFonts w:hint="default"/>
+      </w:rPr>
+    </w:lvl>
+    <w:lvl w:ilvl="2" w:tentative="1">
+      <w:start w:val="1"/>
+      <w:numFmt w:val="lowerRoman"/>
+      <w:lvlText w:val="%3."/>
+      <w:lvlJc w:val="left"/>
+      <w:pPr>
+        <w:tabs>
+          <w:tab w:val="left" w:pos="1260"/>
+        </w:tabs>
+        <w:ind w:left="1260" w:leftChars="0" w:hanging="420" w:firstLineChars="0"/>
+      </w:pPr>
+      <w:rPr>
+        <w:rFonts w:hint="default"/>
+      </w:rPr>
+    </w:lvl>
+    <w:lvl w:ilvl="3" w:tentative="1">
+      <w:start w:val="1"/>
+      <w:numFmt w:val="decimal"/>
+      <w:lvlText w:val="%4."/>
+      <w:lvlJc w:val="left"/>
+      <w:pPr>
+        <w:tabs>
+          <w:tab w:val="left" w:pos="1680"/>
+        </w:tabs>
+        <w:ind w:left="1680" w:leftChars="0" w:hanging="420" w:firstLineChars="0"/>
+      </w:pPr>
+      <w:rPr>
+        <w:rFonts w:hint="default"/>
+      </w:rPr>
+    </w:lvl>
+    <w:lvl w:ilvl="4" w:tentative="1">
+      <w:start w:val="1"/>
+      <w:numFmt w:val="lowerLetter"/>
+      <w:lvlText w:val="%5)"/>
+      <w:lvlJc w:val="left"/>
+      <w:pPr>
+        <w:tabs>
+          <w:tab w:val="left" w:pos="2100"/>
+        </w:tabs>
+        <w:ind w:left="2100" w:leftChars="0" w:hanging="420" w:firstLineChars="0"/>
+      </w:pPr>
+      <w:rPr>
+        <w:rFonts w:hint="default"/>
+      </w:rPr>
+    </w:lvl>
+    <w:lvl w:ilvl="5" w:tentative="1">
+      <w:start w:val="1"/>
+      <w:numFmt w:val="lowerRoman"/>
+      <w:lvlText w:val="%6."/>
+      <w:lvlJc w:val="left"/>
+      <w:pPr>
+        <w:tabs>
+          <w:tab w:val="left" w:pos="2520"/>
+        </w:tabs>
+        <w:ind w:left="2520" w:leftChars="0" w:hanging="420" w:firstLineChars="0"/>
+      </w:pPr>
+      <w:rPr>
+        <w:rFonts w:hint="default"/>
+      </w:rPr>
+    </w:lvl>
+    <w:lvl w:ilvl="6" w:tentative="1">
+      <w:start w:val="1"/>
+      <w:numFmt w:val="decimal"/>
+      <w:lvlText w:val="%7."/>
+      <w:lvlJc w:val="left"/>
+      <w:pPr>
+        <w:tabs>
+          <w:tab w:val="left" w:pos="2940"/>
+        </w:tabs>
+        <w:ind w:left="2940" w:leftChars="0" w:hanging="420" w:firstLineChars="0"/>
+      </w:pPr>
+      <w:rPr>
+        <w:rFonts w:hint="default"/>
+      </w:rPr>
+    </w:lvl>
+    <w:lvl w:ilvl="7" w:tentative="1">
+      <w:start w:val="1"/>
+      <w:numFmt w:val="lowerLetter"/>
+      <w:lvlText w:val="%8)"/>
+      <w:lvlJc w:val="left"/>
+      <w:pPr>
+        <w:tabs>
+          <w:tab w:val="left" w:pos="3360"/>
+        </w:tabs>
+        <w:ind w:left="3360" w:leftChars="0" w:hanging="420" w:firstLineChars="0"/>
+      </w:pPr>
+      <w:rPr>
+        <w:rFonts w:hint="default"/>
+      </w:rPr>
+    </w:lvl>
+    <w:lvl w:ilvl="8" w:tentative="1">
+      <w:start w:val="1"/>
+      <w:numFmt w:val="lowerRoman"/>
+      <w:lvlText w:val="%9."/>
+      <w:lvlJc w:val="left"/>
+      <w:pPr>
+        <w:tabs>
+          <w:tab w:val="left" w:pos="3780"/>
+        </w:tabs>
+        <w:ind w:left="3780" w:leftChars="0" w:hanging="420" w:firstLineChars="0"/>
+      </w:pPr>
+      <w:rPr>
+        <w:rFonts w:hint="default"/>
+      </w:rPr>
+    </w:lvl>
+  </w:abstractNum>
+  <w:abstractNum w:abstractNumId="4008722474">
     <w:nsid w:val="EEF0402A"/>
     <w:multiLevelType w:val="multilevel"/>
     <w:tmpl w:val="EEF0402A"/>
-    <w:lvl w:ilvl="0" w:tentative="0">
+    <w:lvl w:ilvl="0" w:tentative="1">
       <w:start w:val="1"/>
       <w:numFmt w:val="decimal"/>
       <w:lvlText w:val="%1."/>
@@ -468,7 +709,7 @@
         <w:rFonts w:hint="default"/>
       </w:rPr>
     </w:lvl>
-    <w:lvl w:ilvl="1" w:tentative="0">
+    <w:lvl w:ilvl="1" w:tentative="1">
       <w:start w:val="1"/>
       <w:numFmt w:val="lowerLetter"/>
       <w:lvlText w:val="%2)"/>
@@ -483,7 +724,7 @@
         <w:rFonts w:hint="default"/>
       </w:rPr>
     </w:lvl>
-    <w:lvl w:ilvl="2" w:tentative="0">
+    <w:lvl w:ilvl="2" w:tentative="1">
       <w:start w:val="1"/>
       <w:numFmt w:val="lowerRoman"/>
       <w:lvlText w:val="%3."/>
@@ -498,7 +739,7 @@
         <w:rFonts w:hint="default"/>
       </w:rPr>
     </w:lvl>
-    <w:lvl w:ilvl="3" w:tentative="0">
+    <w:lvl w:ilvl="3" w:tentative="1">
       <w:start w:val="1"/>
       <w:numFmt w:val="decimal"/>
       <w:lvlText w:val="%4."/>
@@ -513,7 +754,7 @@
         <w:rFonts w:hint="default"/>
       </w:rPr>
     </w:lvl>
-    <w:lvl w:ilvl="4" w:tentative="0">
+    <w:lvl w:ilvl="4" w:tentative="1">
       <w:start w:val="1"/>
       <w:numFmt w:val="lowerLetter"/>
       <w:lvlText w:val="%5)"/>
@@ -528,7 +769,7 @@
         <w:rFonts w:hint="default"/>
       </w:rPr>
     </w:lvl>
-    <w:lvl w:ilvl="5" w:tentative="0">
+    <w:lvl w:ilvl="5" w:tentative="1">
       <w:start w:val="1"/>
       <w:numFmt w:val="lowerRoman"/>
       <w:lvlText w:val="%6."/>
@@ -543,7 +784,7 @@
         <w:rFonts w:hint="default"/>
       </w:rPr>
     </w:lvl>
-    <w:lvl w:ilvl="6" w:tentative="0">
+    <w:lvl w:ilvl="6" w:tentative="1">
       <w:start w:val="1"/>
       <w:numFmt w:val="decimal"/>
       <w:lvlText w:val="%7."/>
@@ -558,7 +799,7 @@
         <w:rFonts w:hint="default"/>
       </w:rPr>
     </w:lvl>
-    <w:lvl w:ilvl="7" w:tentative="0">
+    <w:lvl w:ilvl="7" w:tentative="1">
       <w:start w:val="1"/>
       <w:numFmt w:val="lowerLetter"/>
       <w:lvlText w:val="%8)"/>
@@ -573,7 +814,7 @@
         <w:rFonts w:hint="default"/>
       </w:rPr>
     </w:lvl>
-    <w:lvl w:ilvl="8" w:tentative="0">
+    <w:lvl w:ilvl="8" w:tentative="1">
       <w:start w:val="1"/>
       <w:numFmt w:val="lowerRoman"/>
       <w:lvlText w:val="%9."/>
@@ -589,11 +830,11 @@
       </w:rPr>
     </w:lvl>
   </w:abstractNum>
-  <w:abstractNum w:abstractNumId="1">
-    <w:nsid w:val="FED75C8E"/>
+  <w:abstractNum w:abstractNumId="2113017800">
+    <w:nsid w:val="7DF217C8"/>
     <w:multiLevelType w:val="multilevel"/>
-    <w:tmpl w:val="FED75C8E"/>
-    <w:lvl w:ilvl="0" w:tentative="0">
+    <w:tmpl w:val="7DF217C8"/>
+    <w:lvl w:ilvl="0" w:tentative="1">
       <w:start w:val="1"/>
       <w:numFmt w:val="decimal"/>
       <w:lvlText w:val="%1."/>
@@ -608,7 +849,7 @@
         <w:rFonts w:hint="default"/>
       </w:rPr>
     </w:lvl>
-    <w:lvl w:ilvl="1" w:tentative="0">
+    <w:lvl w:ilvl="1" w:tentative="1">
       <w:start w:val="1"/>
       <w:numFmt w:val="lowerLetter"/>
       <w:lvlText w:val="%2)"/>
@@ -623,7 +864,7 @@
         <w:rFonts w:hint="default"/>
       </w:rPr>
     </w:lvl>
-    <w:lvl w:ilvl="2" w:tentative="0">
+    <w:lvl w:ilvl="2" w:tentative="1">
       <w:start w:val="1"/>
       <w:numFmt w:val="lowerRoman"/>
       <w:lvlText w:val="%3."/>
@@ -638,7 +879,7 @@
         <w:rFonts w:hint="default"/>
       </w:rPr>
     </w:lvl>
-    <w:lvl w:ilvl="3" w:tentative="0">
+    <w:lvl w:ilvl="3" w:tentative="1">
       <w:start w:val="1"/>
       <w:numFmt w:val="decimal"/>
       <w:lvlText w:val="%4."/>
@@ -653,7 +894,7 @@
         <w:rFonts w:hint="default"/>
       </w:rPr>
     </w:lvl>
-    <w:lvl w:ilvl="4" w:tentative="0">
+    <w:lvl w:ilvl="4" w:tentative="1">
       <w:start w:val="1"/>
       <w:numFmt w:val="lowerLetter"/>
       <w:lvlText w:val="%5)"/>
@@ -668,7 +909,7 @@
         <w:rFonts w:hint="default"/>
       </w:rPr>
     </w:lvl>
-    <w:lvl w:ilvl="5" w:tentative="0">
+    <w:lvl w:ilvl="5" w:tentative="1">
       <w:start w:val="1"/>
       <w:numFmt w:val="lowerRoman"/>
       <w:lvlText w:val="%6."/>
@@ -683,7 +924,7 @@
         <w:rFonts w:hint="default"/>
       </w:rPr>
     </w:lvl>
-    <w:lvl w:ilvl="6" w:tentative="0">
+    <w:lvl w:ilvl="6" w:tentative="1">
       <w:start w:val="1"/>
       <w:numFmt w:val="decimal"/>
       <w:lvlText w:val="%7."/>
@@ -698,7 +939,7 @@
         <w:rFonts w:hint="default"/>
       </w:rPr>
     </w:lvl>
-    <w:lvl w:ilvl="7" w:tentative="0">
+    <w:lvl w:ilvl="7" w:tentative="1">
       <w:start w:val="1"/>
       <w:numFmt w:val="lowerLetter"/>
       <w:lvlText w:val="%8)"/>
@@ -713,7 +954,7 @@
         <w:rFonts w:hint="default"/>
       </w:rPr>
     </w:lvl>
-    <w:lvl w:ilvl="8" w:tentative="0">
+    <w:lvl w:ilvl="8" w:tentative="1">
       <w:start w:val="1"/>
       <w:numFmt w:val="lowerRoman"/>
       <w:lvlText w:val="%9."/>
@@ -729,11 +970,11 @@
       </w:rPr>
     </w:lvl>
   </w:abstractNum>
-  <w:abstractNum w:abstractNumId="2">
+  <w:abstractNum w:abstractNumId="1474198510">
     <w:nsid w:val="57DE7BEE"/>
     <w:multiLevelType w:val="singleLevel"/>
     <w:tmpl w:val="57DE7BEE"/>
-    <w:lvl w:ilvl="0" w:tentative="0">
+    <w:lvl w:ilvl="0" w:tentative="1">
       <w:start w:val="1"/>
       <w:numFmt w:val="decimal"/>
       <w:lvlText w:val="%1."/>
@@ -749,157 +990,17 @@
       </w:rPr>
     </w:lvl>
   </w:abstractNum>
-  <w:abstractNum w:abstractNumId="3">
-    <w:nsid w:val="7DF217C8"/>
-    <w:multiLevelType w:val="multilevel"/>
-    <w:tmpl w:val="7DF217C8"/>
-    <w:lvl w:ilvl="0" w:tentative="0">
-      <w:start w:val="1"/>
-      <w:numFmt w:val="decimal"/>
-      <w:lvlText w:val="%1."/>
-      <w:lvlJc w:val="left"/>
-      <w:pPr>
-        <w:tabs>
-          <w:tab w:val="left" w:pos="425"/>
-        </w:tabs>
-        <w:ind w:left="425" w:leftChars="0" w:hanging="425" w:firstLineChars="0"/>
-      </w:pPr>
-      <w:rPr>
-        <w:rFonts w:hint="default"/>
-      </w:rPr>
-    </w:lvl>
-    <w:lvl w:ilvl="1" w:tentative="0">
-      <w:start w:val="1"/>
-      <w:numFmt w:val="lowerLetter"/>
-      <w:lvlText w:val="%2)"/>
-      <w:lvlJc w:val="left"/>
-      <w:pPr>
-        <w:tabs>
-          <w:tab w:val="left" w:pos="840"/>
-        </w:tabs>
-        <w:ind w:left="840" w:leftChars="0" w:hanging="420" w:firstLineChars="0"/>
-      </w:pPr>
-      <w:rPr>
-        <w:rFonts w:hint="default"/>
-      </w:rPr>
-    </w:lvl>
-    <w:lvl w:ilvl="2" w:tentative="0">
-      <w:start w:val="1"/>
-      <w:numFmt w:val="lowerRoman"/>
-      <w:lvlText w:val="%3."/>
-      <w:lvlJc w:val="left"/>
-      <w:pPr>
-        <w:tabs>
-          <w:tab w:val="left" w:pos="1260"/>
-        </w:tabs>
-        <w:ind w:left="1260" w:leftChars="0" w:hanging="420" w:firstLineChars="0"/>
-      </w:pPr>
-      <w:rPr>
-        <w:rFonts w:hint="default"/>
-      </w:rPr>
-    </w:lvl>
-    <w:lvl w:ilvl="3" w:tentative="0">
-      <w:start w:val="1"/>
-      <w:numFmt w:val="decimal"/>
-      <w:lvlText w:val="%4."/>
-      <w:lvlJc w:val="left"/>
-      <w:pPr>
-        <w:tabs>
-          <w:tab w:val="left" w:pos="1680"/>
-        </w:tabs>
-        <w:ind w:left="1680" w:leftChars="0" w:hanging="420" w:firstLineChars="0"/>
-      </w:pPr>
-      <w:rPr>
-        <w:rFonts w:hint="default"/>
-      </w:rPr>
-    </w:lvl>
-    <w:lvl w:ilvl="4" w:tentative="0">
-      <w:start w:val="1"/>
-      <w:numFmt w:val="lowerLetter"/>
-      <w:lvlText w:val="%5)"/>
-      <w:lvlJc w:val="left"/>
-      <w:pPr>
-        <w:tabs>
-          <w:tab w:val="left" w:pos="2100"/>
-        </w:tabs>
-        <w:ind w:left="2100" w:leftChars="0" w:hanging="420" w:firstLineChars="0"/>
-      </w:pPr>
-      <w:rPr>
-        <w:rFonts w:hint="default"/>
-      </w:rPr>
-    </w:lvl>
-    <w:lvl w:ilvl="5" w:tentative="0">
-      <w:start w:val="1"/>
-      <w:numFmt w:val="lowerRoman"/>
-      <w:lvlText w:val="%6."/>
-      <w:lvlJc w:val="left"/>
-      <w:pPr>
-        <w:tabs>
-          <w:tab w:val="left" w:pos="2520"/>
-        </w:tabs>
-        <w:ind w:left="2520" w:leftChars="0" w:hanging="420" w:firstLineChars="0"/>
-      </w:pPr>
-      <w:rPr>
-        <w:rFonts w:hint="default"/>
-      </w:rPr>
-    </w:lvl>
-    <w:lvl w:ilvl="6" w:tentative="0">
-      <w:start w:val="1"/>
-      <w:numFmt w:val="decimal"/>
-      <w:lvlText w:val="%7."/>
-      <w:lvlJc w:val="left"/>
-      <w:pPr>
-        <w:tabs>
-          <w:tab w:val="left" w:pos="2940"/>
-        </w:tabs>
-        <w:ind w:left="2940" w:leftChars="0" w:hanging="420" w:firstLineChars="0"/>
-      </w:pPr>
-      <w:rPr>
-        <w:rFonts w:hint="default"/>
-      </w:rPr>
-    </w:lvl>
-    <w:lvl w:ilvl="7" w:tentative="0">
-      <w:start w:val="1"/>
-      <w:numFmt w:val="lowerLetter"/>
-      <w:lvlText w:val="%8)"/>
-      <w:lvlJc w:val="left"/>
-      <w:pPr>
-        <w:tabs>
-          <w:tab w:val="left" w:pos="3360"/>
-        </w:tabs>
-        <w:ind w:left="3360" w:leftChars="0" w:hanging="420" w:firstLineChars="0"/>
-      </w:pPr>
-      <w:rPr>
-        <w:rFonts w:hint="default"/>
-      </w:rPr>
-    </w:lvl>
-    <w:lvl w:ilvl="8" w:tentative="0">
-      <w:start w:val="1"/>
-      <w:numFmt w:val="lowerRoman"/>
-      <w:lvlText w:val="%9."/>
-      <w:lvlJc w:val="left"/>
-      <w:pPr>
-        <w:tabs>
-          <w:tab w:val="left" w:pos="3780"/>
-        </w:tabs>
-        <w:ind w:left="3780" w:leftChars="0" w:hanging="420" w:firstLineChars="0"/>
-      </w:pPr>
-      <w:rPr>
-        <w:rFonts w:hint="default"/>
-      </w:rPr>
-    </w:lvl>
-  </w:abstractNum>
   <w:num w:numId="1">
-    <w:abstractNumId w:val="2"/>
+    <w:abstractNumId w:val="1474198510"/>
   </w:num>
   <w:num w:numId="2">
-    <w:abstractNumId w:val="1"/>
+    <w:abstractNumId w:val="4275526798"/>
   </w:num>
   <w:num w:numId="3">
-    <w:abstractNumId w:val="0"/>
+    <w:abstractNumId w:val="4008722474"/>
   </w:num>
   <w:num w:numId="4">
-    <w:abstractNumId w:val="3"/>
+    <w:abstractNumId w:val="2113017800"/>
   </w:num>
 </w:numbering>
 </file>
@@ -1206,10 +1307,10 @@
   <a:themeElements>
     <a:clrScheme name="Office">
       <a:dk1>
-        <a:sysClr val="windowText" lastClr="4C4C4C"/>
+        <a:sysClr val="windowText" lastClr="313739"/>
       </a:dk1>
       <a:lt1>
-        <a:sysClr val="window" lastClr="F7F7F7"/>
+        <a:sysClr val="window" lastClr="FFFFFF"/>
       </a:lt1>
       <a:dk2>
         <a:srgbClr val="44546A"/>
@@ -1453,6 +1554,7 @@
     </a:fmtScheme>
   </a:themeElements>
   <a:objectDefaults/>
+  <a:extraClrSchemeLst/>
 </a:theme>
 </file>
 

</xml_diff>

<commit_message>
Working on step processing, completed parsing expressions
</commit_message>
<xml_diff>
--- a/docs/Analysis.docx
+++ b/docs/Analysis.docx
@@ -226,15 +226,8 @@
         <w:jc w:val="both"/>
       </w:pPr>
       <w:r>
-        <w:t xml:space="preserve">Variables may be set to </w:t>
-      </w:r>
-      <w:r>
-        <w:t>an expression</w:t>
-      </w:r>
-      <w:r>
-        <w:t xml:space="preserve">(such as </w:t>
-      </w:r>
-      <w:bookmarkStart w:id="0" w:name="_GoBack"/>
+        <w:t xml:space="preserve">Variables may be set to an expression(such as </w:t>
+      </w:r>
       <w:r>
         <w:rPr>
           <w:b/>
@@ -242,7 +235,6 @@
         </w:rPr>
         <w:t>c = a + b</w:t>
       </w:r>
-      <w:bookmarkEnd w:id="0"/>
       <w:r>
         <w:t xml:space="preserve"> or </w:t>
       </w:r>
@@ -364,6 +356,7 @@
         </w:numPr>
         <w:tabs>
           <w:tab w:val="left" w:pos="425"/>
+          <w:tab w:val="left" w:pos="840"/>
         </w:tabs>
         <w:ind w:left="840" w:leftChars="0" w:hanging="420" w:firstLineChars="0"/>
         <w:jc w:val="both"/>
@@ -381,6 +374,7 @@
         </w:numPr>
         <w:tabs>
           <w:tab w:val="left" w:pos="425"/>
+          <w:tab w:val="left" w:pos="840"/>
         </w:tabs>
         <w:ind w:left="840" w:leftChars="0" w:hanging="420" w:firstLineChars="0"/>
         <w:jc w:val="both"/>
@@ -415,6 +409,7 @@
         </w:numPr>
         <w:tabs>
           <w:tab w:val="left" w:pos="425"/>
+          <w:tab w:val="left" w:pos="840"/>
         </w:tabs>
         <w:ind w:left="840" w:leftChars="0" w:hanging="420" w:firstLineChars="0"/>
         <w:jc w:val="both"/>
@@ -422,23 +417,8 @@
       <w:r>
         <w:t>Output, Print, Show, Display &gt; single variable (or String, with double quote)</w:t>
       </w:r>
-    </w:p>
-    <w:p>
-      <w:pPr>
-        <w:widowControl w:val="0"/>
-        <w:numPr>
-          <w:ilvl w:val="1"/>
-          <w:numId w:val="3"/>
-        </w:numPr>
-        <w:tabs>
-          <w:tab w:val="left" w:pos="425"/>
-        </w:tabs>
-        <w:ind w:left="840" w:leftChars="0" w:hanging="420" w:firstLineChars="0"/>
-        <w:jc w:val="both"/>
-      </w:pPr>
-      <w:r>
-        <w:t>New variables may be found</w:t>
-      </w:r>
+      <w:bookmarkStart w:id="0" w:name="_GoBack"/>
+      <w:bookmarkEnd w:id="0"/>
     </w:p>
     <w:p>
       <w:pPr>
@@ -496,6 +476,7 @@
         </w:numPr>
         <w:tabs>
           <w:tab w:val="left" w:pos="425"/>
+          <w:tab w:val="left" w:pos="840"/>
         </w:tabs>
         <w:ind w:left="840" w:leftChars="0" w:hanging="420" w:firstLineChars="0"/>
         <w:jc w:val="both"/>
@@ -530,6 +511,7 @@
         </w:numPr>
         <w:tabs>
           <w:tab w:val="left" w:pos="425"/>
+          <w:tab w:val="left" w:pos="840"/>
         </w:tabs>
         <w:ind w:left="840" w:leftChars="0" w:hanging="420" w:firstLineChars="0"/>
         <w:jc w:val="both"/>

</xml_diff>